<commit_message>
febrero 10, 4:04 pm
</commit_message>
<xml_diff>
--- a/Documento Corto ARD.docx
+++ b/Documento Corto ARD.docx
@@ -19,7 +19,15 @@
           <w:lang w:val="en-US"/>
         </w:rPr>
         <w:tab/>
-        <w:t xml:space="preserve">Bueno, en este proyecto trabaje las distintas clases con sus respectivos .cpp y .h siempre respetando la SRP.  Intente apegarme lo mas posible a las instrucciones dadas, como en el caso del polimorfismo de Persona como clase abstracta y sus derivadas Estudiante y Profesor, me desapegue un poco en la parte de lista que decia crear una lista para Estudiante y otra para Profesor al yo hacer una lista Polimorfica. Para implementar mejor el concepto de polimorfismo hice las dos maneras de hacer un Virtual, el normal que se debe definirse y hacerse en la clase abstracta y tambien un Virtual puro =0. </w:t>
+      </w:r>
+      <w:r>
+        <w:rPr>
+          <w:rFonts w:hint="default" w:ascii="Times New Roman" w:hAnsi="Times New Roman" w:cs="Times New Roman"/>
+          <w:sz w:val="22"/>
+          <w:szCs w:val="22"/>
+          <w:lang w:val="en-US"/>
+        </w:rPr>
+        <w:t xml:space="preserve">Bueno, en este proyecto trabaje las distintas clases con sus respectivos .cpp y .h siempre respetando la SRP.  Intente apegarme lo mas posible a las instrucciones dadas, como en el caso del polimorfismo de Persona como clase abstracta y sus derivadas Estudiante y Profesor, me desapegue un poco en la parte de lista que decía crear una lista para Estudiante y otra para Profesor al yo hacer una lista Polimorfica. Para implementar mejor el concepto de polimorfismo hice las dos maneras de hacer un Virtual, el normal que se debe definirse y hacerse en la clase abstracta y también un Virtual puro =0. </w:t>
       </w:r>
     </w:p>
     <w:p>
@@ -49,7 +57,15 @@
           <w:lang w:val="en-US"/>
         </w:rPr>
         <w:tab/>
-        <w:t>Segui la implementacion correcta de memoria dinamica, la regla de tres</w:t>
+      </w:r>
+      <w:r>
+        <w:rPr>
+          <w:rFonts w:hint="default" w:ascii="Times New Roman" w:hAnsi="Times New Roman" w:cs="Times New Roman"/>
+          <w:sz w:val="22"/>
+          <w:szCs w:val="22"/>
+          <w:lang w:val="en-US"/>
+        </w:rPr>
+        <w:t xml:space="preserve">Seguí la implementacion correcta de memoria dinámica, la regla de tres para la correcta gestión de la misma. </w:t>
       </w:r>
     </w:p>
     <w:p>
@@ -88,7 +104,15 @@
           <w:lang w:val="en-US"/>
         </w:rPr>
         <w:tab/>
-        <w:t xml:space="preserve">Cumpli con las restricciones establecidas de no usar </w:t>
+      </w:r>
+      <w:r>
+        <w:rPr>
+          <w:rFonts w:hint="default" w:ascii="Times New Roman" w:hAnsi="Times New Roman" w:cs="Times New Roman"/>
+          <w:sz w:val="22"/>
+          <w:szCs w:val="22"/>
+          <w:lang w:val="en-US"/>
+        </w:rPr>
+        <w:t xml:space="preserve">Cumplí con las restricciones establecidas de no usar </w:t>
       </w:r>
       <w:r>
         <w:rPr>
@@ -101,16 +125,11 @@
           <w:szCs w:val="22"/>
           <w:lang w:val="en-US" w:eastAsia="zh-CN" w:bidi="ar"/>
         </w:rPr>
-        <w:t>vector, list, map, set o cualquier contenedor STL, en el main solo son dos lineas de codigo para el correcto uso de interactuar con la clase principal del sistema.</w:t>
-      </w:r>
-    </w:p>
-    <w:p>
-      <w:pPr>
-        <w:keepNext w:val="0"/>
-        <w:keepLines w:val="0"/>
-        <w:widowControl/>
-        <w:suppressLineNumbers w:val="0"/>
-        <w:jc w:val="left"/>
+        <w:t>vector, list, map, set o cualquier conten</w:t>
+      </w:r>
+      <w:bookmarkStart w:id="0" w:name="_GoBack"/>
+      <w:bookmarkEnd w:id="0"/>
+      <w:r>
         <w:rPr>
           <w:rFonts w:hint="default" w:ascii="Times New Roman" w:hAnsi="Times New Roman" w:eastAsia="SimSun" w:cs="Times New Roman"/>
           <w:b w:val="0"/>
@@ -121,9 +140,50 @@
           <w:szCs w:val="22"/>
           <w:lang w:val="en-US" w:eastAsia="zh-CN" w:bidi="ar"/>
         </w:rPr>
-      </w:pPr>
-      <w:bookmarkStart w:id="0" w:name="_GoBack"/>
-      <w:bookmarkEnd w:id="0"/>
+        <w:t xml:space="preserve">edor STL, en el main solo son dos lineas de código para el correcto uso de interactuar con la clase principal del sistema. </w:t>
+      </w:r>
+      <w:r>
+        <w:rPr>
+          <w:rFonts w:hint="default" w:ascii="Times New Roman" w:hAnsi="Times New Roman" w:eastAsia="SimSun" w:cs="Times New Roman"/>
+          <w:sz w:val="22"/>
+          <w:szCs w:val="22"/>
+        </w:rPr>
+        <w:t xml:space="preserve">El sistema también incluye la funcionalidad de guardar y cargar datos desde archivos de texto, utilizando </w:t>
+      </w:r>
+      <w:r>
+        <w:rPr>
+          <w:rStyle w:val="4"/>
+          <w:rFonts w:hint="default" w:ascii="Times New Roman" w:hAnsi="Times New Roman" w:eastAsia="SimSun" w:cs="Times New Roman"/>
+          <w:sz w:val="22"/>
+          <w:szCs w:val="22"/>
+        </w:rPr>
+        <w:t>getline</w:t>
+      </w:r>
+      <w:r>
+        <w:rPr>
+          <w:rFonts w:hint="default" w:ascii="Times New Roman" w:hAnsi="Times New Roman" w:eastAsia="SimSun" w:cs="Times New Roman"/>
+          <w:sz w:val="22"/>
+          <w:szCs w:val="22"/>
+        </w:rPr>
+        <w:t xml:space="preserve"> y </w:t>
+      </w:r>
+      <w:r>
+        <w:rPr>
+          <w:rStyle w:val="4"/>
+          <w:rFonts w:hint="default" w:ascii="Times New Roman" w:hAnsi="Times New Roman" w:eastAsia="SimSun" w:cs="Times New Roman"/>
+          <w:sz w:val="22"/>
+          <w:szCs w:val="22"/>
+        </w:rPr>
+        <w:t>stringstream</w:t>
+      </w:r>
+      <w:r>
+        <w:rPr>
+          <w:rFonts w:hint="default" w:ascii="Times New Roman" w:hAnsi="Times New Roman" w:eastAsia="SimSun" w:cs="Times New Roman"/>
+          <w:sz w:val="22"/>
+          <w:szCs w:val="22"/>
+        </w:rPr>
+        <w:t>. Además, implementé validaciones para asegurarse de que los archivos no tuvieran datos incompletos o corruptos.</w:t>
+      </w:r>
     </w:p>
     <w:p>
       <w:pPr>
@@ -152,7 +212,15 @@
           <w:lang w:val="en-US"/>
         </w:rPr>
         <w:tab/>
-        <w:t>Una decision muy muy importante durante la ejecucion del proyecto fue crear un nuevo proyecto debido a que el original presentaba un error que no pude resolver entonces tome esa decision y creo que fue la mas acertada ya que me permitio llevar un mejor orden de las clases y no repetir esos errores.</w:t>
+      </w:r>
+      <w:r>
+        <w:rPr>
+          <w:rFonts w:hint="default" w:ascii="Times New Roman" w:hAnsi="Times New Roman" w:cs="Times New Roman"/>
+          <w:sz w:val="22"/>
+          <w:szCs w:val="22"/>
+          <w:lang w:val="en-US"/>
+        </w:rPr>
+        <w:t>Una decisión muy muy importante durante la ejecución del proyecto fue crear un nuevo proyecto debido a que el original presentaba un error que no pude resolver entonces tome esa decisión y creo que fue la mas acertada ya que me permitió llevar un mejor orden de las clases y no repetir esos errores.</w:t>
       </w:r>
     </w:p>
     <w:p>
@@ -182,8 +250,36 @@
           <w:lang w:val="en-US"/>
         </w:rPr>
         <w:tab/>
-        <w:t>Investigando descubri una pagina llamada llamada w3schools que explica brevemente las cosas pero de una manera muy facil de entender y ejemplos bastantes basicos.</w:t>
-      </w:r>
+      </w:r>
+      <w:r>
+        <w:rPr>
+          <w:rFonts w:hint="default" w:ascii="Times New Roman" w:hAnsi="Times New Roman" w:cs="Times New Roman"/>
+          <w:sz w:val="22"/>
+          <w:szCs w:val="22"/>
+          <w:lang w:val="en-US"/>
+        </w:rPr>
+        <w:t>Investigando descubrí una pagina llamada llamada w3schools que explica breve mente las cosas pero de una manera muy fácil de entender y ejemplos bastantes básicos.</w:t>
+      </w:r>
+    </w:p>
+    <w:p>
+      <w:pPr>
+        <w:rPr>
+          <w:rFonts w:hint="default" w:ascii="Times New Roman" w:hAnsi="Times New Roman" w:cs="Times New Roman"/>
+          <w:sz w:val="22"/>
+          <w:szCs w:val="22"/>
+          <w:lang w:val="en-US"/>
+        </w:rPr>
+      </w:pPr>
+    </w:p>
+    <w:p>
+      <w:pPr>
+        <w:rPr>
+          <w:rFonts w:hint="default" w:ascii="Times New Roman" w:hAnsi="Times New Roman" w:cs="Times New Roman"/>
+          <w:sz w:val="22"/>
+          <w:szCs w:val="22"/>
+          <w:lang w:val="en-US"/>
+        </w:rPr>
+      </w:pPr>
     </w:p>
     <w:sectPr>
       <w:pgSz w:w="11906" w:h="16838"/>
@@ -384,6 +480,16 @@
       </w:tblCellMar>
     </w:tblPr>
   </w:style>
+  <w:style w:type="character" w:styleId="4">
+    <w:name w:val="HTML Code"/>
+    <w:basedOn w:val="2"/>
+    <w:uiPriority w:val="0"/>
+    <w:rPr>
+      <w:rFonts w:ascii="Courier New" w:hAnsi="Courier New" w:cs="Courier New"/>
+      <w:sz w:val="20"/>
+      <w:szCs w:val="20"/>
+    </w:rPr>
+  </w:style>
 </w:styles>
 </file>
 

</xml_diff>

<commit_message>
ya terminado, ahora si
</commit_message>
<xml_diff>
--- a/Documento Corto ARD.docx
+++ b/Documento Corto ARD.docx
@@ -125,30 +125,34 @@
           <w:szCs w:val="22"/>
           <w:lang w:val="en-US" w:eastAsia="zh-CN" w:bidi="ar"/>
         </w:rPr>
-        <w:t>vector, list, map, set o cualquier conten</w:t>
+        <w:t xml:space="preserve">vector, list, map, set o cualquier contenedor STL, en el main solo son dos lineas de código para el correcto uso de interactuar con la clase principal del sistema. </w:t>
+      </w:r>
+      <w:r>
+        <w:rPr>
+          <w:rFonts w:hint="default" w:ascii="Times New Roman" w:hAnsi="Times New Roman" w:eastAsia="SimSun" w:cs="Times New Roman"/>
+          <w:sz w:val="22"/>
+          <w:szCs w:val="22"/>
+        </w:rPr>
+        <w:t>El sistema también incluye la funcionalidad de guarda</w:t>
+      </w:r>
+      <w:r>
+        <w:rPr>
+          <w:rFonts w:hint="default" w:ascii="Times New Roman" w:hAnsi="Times New Roman" w:eastAsia="SimSun" w:cs="Times New Roman"/>
+          <w:sz w:val="22"/>
+          <w:szCs w:val="22"/>
+          <w:lang w:val="en-US"/>
+        </w:rPr>
+        <w:t>r datos en</w:t>
       </w:r>
       <w:bookmarkStart w:id="0" w:name="_GoBack"/>
       <w:bookmarkEnd w:id="0"/>
       <w:r>
         <w:rPr>
           <w:rFonts w:hint="default" w:ascii="Times New Roman" w:hAnsi="Times New Roman" w:eastAsia="SimSun" w:cs="Times New Roman"/>
-          <w:b w:val="0"/>
-          <w:bCs w:val="0"/>
-          <w:color w:val="000000"/>
-          <w:kern w:val="0"/>
-          <w:sz w:val="22"/>
-          <w:szCs w:val="22"/>
-          <w:lang w:val="en-US" w:eastAsia="zh-CN" w:bidi="ar"/>
-        </w:rPr>
-        <w:t xml:space="preserve">edor STL, en el main solo son dos lineas de código para el correcto uso de interactuar con la clase principal del sistema. </w:t>
-      </w:r>
-      <w:r>
-        <w:rPr>
-          <w:rFonts w:hint="default" w:ascii="Times New Roman" w:hAnsi="Times New Roman" w:eastAsia="SimSun" w:cs="Times New Roman"/>
-          <w:sz w:val="22"/>
-          <w:szCs w:val="22"/>
-        </w:rPr>
-        <w:t xml:space="preserve">El sistema también incluye la funcionalidad de guardar y cargar datos desde archivos de texto, utilizando </w:t>
+          <w:sz w:val="22"/>
+          <w:szCs w:val="22"/>
+        </w:rPr>
+        <w:t xml:space="preserve"> archivos de texto, utilizando </w:t>
       </w:r>
       <w:r>
         <w:rPr>
@@ -367,7 +371,7 @@
     <w:lsdException w:qFormat="1" w:unhideWhenUsed="0" w:uiPriority="0" w:semiHidden="0" w:name="Title"/>
     <w:lsdException w:unhideWhenUsed="0" w:uiPriority="0" w:semiHidden="0" w:name="Closing"/>
     <w:lsdException w:unhideWhenUsed="0" w:uiPriority="0" w:semiHidden="0" w:name="Signature"/>
-    <w:lsdException w:unhideWhenUsed="0" w:uiPriority="0" w:name="Default Paragraph Font"/>
+    <w:lsdException w:qFormat="1" w:unhideWhenUsed="0" w:uiPriority="0" w:name="Default Paragraph Font"/>
     <w:lsdException w:unhideWhenUsed="0" w:uiPriority="0" w:semiHidden="0" w:name="Body Text"/>
     <w:lsdException w:unhideWhenUsed="0" w:uiPriority="0" w:semiHidden="0" w:name="Body Text Indent"/>
     <w:lsdException w:unhideWhenUsed="0" w:uiPriority="0" w:semiHidden="0" w:name="List Continue"/>
@@ -398,14 +402,14 @@
     <w:lsdException w:unhideWhenUsed="0" w:uiPriority="0" w:semiHidden="0" w:name="HTML Acronym"/>
     <w:lsdException w:unhideWhenUsed="0" w:uiPriority="0" w:semiHidden="0" w:name="HTML Address"/>
     <w:lsdException w:unhideWhenUsed="0" w:uiPriority="0" w:semiHidden="0" w:name="HTML Cite"/>
-    <w:lsdException w:unhideWhenUsed="0" w:uiPriority="0" w:semiHidden="0" w:name="HTML Code"/>
+    <w:lsdException w:qFormat="1" w:unhideWhenUsed="0" w:uiPriority="0" w:semiHidden="0" w:name="HTML Code"/>
     <w:lsdException w:unhideWhenUsed="0" w:uiPriority="0" w:semiHidden="0" w:name="HTML Definition"/>
     <w:lsdException w:unhideWhenUsed="0" w:uiPriority="0" w:semiHidden="0" w:name="HTML Keyboard"/>
     <w:lsdException w:unhideWhenUsed="0" w:uiPriority="0" w:semiHidden="0" w:name="HTML Preformatted"/>
     <w:lsdException w:unhideWhenUsed="0" w:uiPriority="0" w:semiHidden="0" w:name="HTML Sample"/>
     <w:lsdException w:unhideWhenUsed="0" w:uiPriority="0" w:semiHidden="0" w:name="HTML Typewriter"/>
     <w:lsdException w:unhideWhenUsed="0" w:uiPriority="0" w:semiHidden="0" w:name="HTML Variable"/>
-    <w:lsdException w:unhideWhenUsed="0" w:uiPriority="0" w:name="Normal Table"/>
+    <w:lsdException w:qFormat="1" w:unhideWhenUsed="0" w:uiPriority="0" w:name="Normal Table"/>
     <w:lsdException w:unhideWhenUsed="0" w:uiPriority="0" w:semiHidden="0" w:name="annotation subject"/>
     <w:lsdException w:unhideWhenUsed="0" w:uiPriority="0" w:semiHidden="0" w:name="Table Simple 1"/>
     <w:lsdException w:unhideWhenUsed="0" w:uiPriority="0" w:semiHidden="0" w:name="Table Simple 2"/>
@@ -465,11 +469,13 @@
   <w:style w:type="character" w:default="1" w:styleId="2">
     <w:name w:val="Default Paragraph Font"/>
     <w:semiHidden/>
+    <w:qFormat/>
     <w:uiPriority w:val="0"/>
   </w:style>
   <w:style w:type="table" w:default="1" w:styleId="3">
     <w:name w:val="Normal Table"/>
     <w:semiHidden/>
+    <w:qFormat/>
     <w:uiPriority w:val="0"/>
     <w:tblPr>
       <w:tblCellMar>
@@ -483,6 +489,7 @@
   <w:style w:type="character" w:styleId="4">
     <w:name w:val="HTML Code"/>
     <w:basedOn w:val="2"/>
+    <w:qFormat/>
     <w:uiPriority w:val="0"/>
     <w:rPr>
       <w:rFonts w:ascii="Courier New" w:hAnsi="Courier New" w:cs="Courier New"/>

</xml_diff>